<commit_message>
SE TERMINO LA FORMULA DE LA TELA- PEND. AGREG STOC
</commit_message>
<xml_diff>
--- a/negocio.docx
+++ b/negocio.docx
@@ -588,8 +588,6 @@
       <w:r>
         <w:t xml:space="preserve">  si existe crearlo si no existe insertarlo</w:t>
       </w:r>
-      <w:bookmarkStart w:id="0" w:name="_GoBack"/>
-      <w:bookmarkEnd w:id="0"/>
     </w:p>
     <w:p/>
     <w:p/>
@@ -607,6 +605,19 @@
       <w:r>
         <w:t xml:space="preserve"> la tela pasa de 1.50 agregar 0.5 mas</w:t>
       </w:r>
+    </w:p>
+    <w:p>
+      <w:r>
+        <w:br w:type="page"/>
+      </w:r>
+    </w:p>
+    <w:p>
+      <w:r>
+        <w:lastRenderedPageBreak/>
+        <w:t>listar los productos que se necesitan para fabricar un producto</w:t>
+      </w:r>
+      <w:bookmarkStart w:id="0" w:name="_GoBack"/>
+      <w:bookmarkEnd w:id="0"/>
     </w:p>
     <w:sectPr>
       <w:pgSz w:w="11906" w:h="16838"/>

</xml_diff>